<commit_message>
updated amazon google microsoft file and added tanenbaum abraham book
</commit_message>
<xml_diff>
--- a/theory/Operating Systems/Amazon.docx
+++ b/theory/Operating Systems/Amazon.docx
@@ -4,192 +4,6 @@
   <w:body>
     <w:p>
       <w:r>
-        <w:t>Q1</w:t>
-      </w:r>
-      <w:r>
-        <w:tab/>
-        <w:t>What is a semaphore?</w:t>
-      </w:r>
-      <w:r>
-        <w:tab/>
-      </w:r>
-    </w:p>
-    <w:p>
-      <w:r>
-        <w:t>Q2</w:t>
-      </w:r>
-      <w:r>
-        <w:tab/>
-        <w:t>Define spooling.</w:t>
-      </w:r>
-      <w:r>
-        <w:tab/>
-      </w:r>
-      <w:r>
-        <w:tab/>
-      </w:r>
-    </w:p>
-    <w:p>
-      <w:r>
-        <w:t>Q3</w:t>
-      </w:r>
-      <w:r>
-        <w:tab/>
-        <w:t>What is a command-line interface?</w:t>
-      </w:r>
-    </w:p>
-    <w:p>
-      <w:r>
-        <w:t>Q4</w:t>
-      </w:r>
-      <w:r>
-        <w:tab/>
-        <w:t>Explain the role of the scheduler.</w:t>
-      </w:r>
-    </w:p>
-    <w:p>
-      <w:r>
-        <w:t>Q5</w:t>
-      </w:r>
-      <w:r>
-        <w:tab/>
-        <w:t>What is disk fragmentation?</w:t>
-      </w:r>
-      <w:r>
-        <w:tab/>
-      </w:r>
-    </w:p>
-    <w:p>
-      <w:r>
-        <w:t>Q6</w:t>
-      </w:r>
-      <w:r>
-        <w:tab/>
-        <w:t>Define interrupt handling.</w:t>
-      </w:r>
-      <w:r>
-        <w:tab/>
-      </w:r>
-    </w:p>
-    <w:p>
-      <w:r>
-        <w:t>Q7</w:t>
-      </w:r>
-      <w:r>
-        <w:tab/>
-        <w:t>Explain process states.</w:t>
-      </w:r>
-      <w:r>
-        <w:tab/>
-      </w:r>
-    </w:p>
-    <w:p>
-      <w:r>
-        <w:t>Q8</w:t>
-      </w:r>
-      <w:r>
-        <w:tab/>
-        <w:t>What is a shell?</w:t>
-      </w:r>
-      <w:r>
-        <w:tab/>
-      </w:r>
-      <w:r>
-        <w:tab/>
-      </w:r>
-    </w:p>
-    <w:p>
-      <w:r>
-        <w:t>Q9</w:t>
-      </w:r>
-      <w:r>
-        <w:tab/>
-        <w:t>Define virtualization.</w:t>
-      </w:r>
-      <w:r>
-        <w:tab/>
-      </w:r>
-    </w:p>
-    <w:p>
-      <w:r>
-        <w:t>Q10</w:t>
-      </w:r>
-      <w:r>
-        <w:tab/>
-        <w:t>What is a system clock?</w:t>
-      </w:r>
-      <w:r>
-        <w:tab/>
-      </w:r>
-    </w:p>
-    <w:p>
-      <w:r>
-        <w:t>Q11</w:t>
-      </w:r>
-      <w:r>
-        <w:tab/>
-        <w:t>Explain page replacement algorithms.</w:t>
-      </w:r>
-    </w:p>
-    <w:p>
-      <w:r>
-        <w:t>Q12</w:t>
-      </w:r>
-      <w:r>
-        <w:tab/>
-        <w:t>What is process migration?</w:t>
-      </w:r>
-      <w:r>
-        <w:tab/>
-      </w:r>
-    </w:p>
-    <w:p>
-      <w:r>
-        <w:t>Q13</w:t>
-      </w:r>
-      <w:r>
-        <w:tab/>
-        <w:t>Define distributed computing.</w:t>
-      </w:r>
-    </w:p>
-    <w:p>
-      <w:r>
-        <w:t>Q14</w:t>
-      </w:r>
-      <w:r>
-        <w:tab/>
-        <w:t>What is a file descriptor?</w:t>
-      </w:r>
-      <w:r>
-        <w:tab/>
-      </w:r>
-    </w:p>
-    <w:p>
-      <w:r>
-        <w:t>Q15</w:t>
-      </w:r>
-      <w:r>
-        <w:tab/>
-        <w:t>Explain load balancing.</w:t>
-      </w:r>
-      <w:r>
-        <w:tab/>
-      </w:r>
-    </w:p>
-    <w:p>
-      <w:r>
-        <w:t>Q16</w:t>
-      </w:r>
-      <w:r>
-        <w:tab/>
-        <w:t>What is a page fault?</w:t>
-      </w:r>
-      <w:r>
-        <w:tab/>
-      </w:r>
-    </w:p>
-    <w:p>
-      <w:r>
         <w:t>Q17</w:t>
       </w:r>
       <w:r>
@@ -207,9 +21,11 @@
       </w:r>
     </w:p>
     <w:p>
+      <w:proofErr w:type="gramStart"/>
       <w:r>
         <w:t>Q19</w:t>
       </w:r>
+      <w:proofErr w:type="gramEnd"/>
       <w:r>
         <w:tab/>
         <w:t xml:space="preserve">Can you discuss the principles and techniques behind process tracing and profiling in distributed operating systems, including the mechanisms used to collect and </w:t>
@@ -243,52 +59,56 @@
     </w:p>
     <w:p>
       <w:r>
+        <w:t>Q22</w:t>
+      </w:r>
+      <w:r>
+        <w:tab/>
+        <w:t>Describe the purpose and functioning of the distributed file system replication techniques, including data replication, consistency protocols, and the trade-offs between data availability, consistency, fault tolerance, and network overhead in distributed environments.</w:t>
+      </w:r>
+    </w:p>
+    <w:p>
+      <w:proofErr w:type="gramStart"/>
+      <w:r>
+        <w:t>Q23</w:t>
+      </w:r>
+      <w:proofErr w:type="gramEnd"/>
+      <w:r>
+        <w:tab/>
+        <w:t>Can you discuss the principles and techniques behind distributed process fault tolerance in operating systems, including process replication, checkpointing, recovery protocols, and the challenges in maintaining consistency, reliability, and availability in distributed systems?</w:t>
+      </w:r>
+    </w:p>
+    <w:p>
+      <w:r>
+        <w:t>Q24</w:t>
+      </w:r>
+      <w:r>
+        <w:tab/>
+        <w:t>Explain the concept of distributed deadlock detection and resolution in operating systems, including the algorithms used to detect and break deadlocks across multiple nodes, and the strategies for restoring system functionality and preventing future deadlocks in distributed environments. 76. How does an operating system handle memory management in distributed shared memory systems, including the techniques for address translation, coherence protocols, and memory consistency models, and the challenges in achieving efficient and consistent memory access across distributed nodes?</w:t>
+      </w:r>
+    </w:p>
+    <w:p>
+      <w:r>
+        <w:t>Q25</w:t>
+      </w:r>
+      <w:r>
+        <w:tab/>
+        <w:t>Describe the purpose and functioning of the distributed clock synchronization algorithms, including the algorithms for clock skew estimation, clock adjustment, and clock synchronization, and the challenges in achieving accurate and consistent timekeeping in distributed systems.</w:t>
+      </w:r>
+    </w:p>
+    <w:p>
+      <w:proofErr w:type="gramStart"/>
+      <w:r>
+        <w:t>Q26</w:t>
+      </w:r>
+      <w:proofErr w:type="gramEnd"/>
+      <w:r>
+        <w:tab/>
+        <w:t>Can you discuss the principles and techniques behind distributed file system caching in operating systems, including client-side caching, server-side caching, caching consistency protocols, and their role in improving performance, reducing network traffic, and providing efficient data access in distributed environments?</w:t>
+      </w:r>
+    </w:p>
+    <w:p>
+      <w:r>
         <w:lastRenderedPageBreak/>
-        <w:t>Q22</w:t>
-      </w:r>
-      <w:r>
-        <w:tab/>
-        <w:t>Describe the purpose and functioning of the distributed file system replication techniques, including data replication, consistency protocols, and the trade-offs between data availability, consistency, fault tolerance, and network overhead in distributed environments.</w:t>
-      </w:r>
-    </w:p>
-    <w:p>
-      <w:r>
-        <w:t>Q23</w:t>
-      </w:r>
-      <w:r>
-        <w:tab/>
-        <w:t>Can you discuss the principles and techniques behind distributed process fault tolerance in operating systems, including process replication, checkpointing, recovery protocols, and the challenges in maintaining consistency, reliability, and availability in distributed systems?</w:t>
-      </w:r>
-    </w:p>
-    <w:p>
-      <w:r>
-        <w:t>Q24</w:t>
-      </w:r>
-      <w:r>
-        <w:tab/>
-        <w:t>Explain the concept of distributed deadlock detection and resolution in operating systems, including the algorithms used to detect and break deadlocks across multiple nodes, and the strategies for restoring system functionality and preventing future deadlocks in distributed environments. 76. How does an operating system handle memory management in distributed shared memory systems, including the techniques for address translation, coherence protocols, and memory consistency models, and the challenges in achieving efficient and consistent memory access across distributed nodes?</w:t>
-      </w:r>
-    </w:p>
-    <w:p>
-      <w:r>
-        <w:t>Q25</w:t>
-      </w:r>
-      <w:r>
-        <w:tab/>
-        <w:t>Describe the purpose and functioning of the distributed clock synchronization algorithms, including the algorithms for clock skew estimation, clock adjustment, and clock synchronization, and the challenges in achieving accurate and consistent timekeeping in distributed systems.</w:t>
-      </w:r>
-    </w:p>
-    <w:p>
-      <w:r>
-        <w:t>Q26</w:t>
-      </w:r>
-      <w:r>
-        <w:tab/>
-        <w:t>Can you discuss the principles and techniques behind distributed file system caching in operating systems, including client-side caching, server-side caching, caching consistency protocols, and their role in improving performance, reducing network traffic, and providing efficient data access in distributed environments?</w:t>
-      </w:r>
-    </w:p>
-    <w:p>
-      <w:r>
         <w:t>Q27</w:t>
       </w:r>
       <w:r>
@@ -315,9 +135,11 @@
       </w:r>
     </w:p>
     <w:p>
+      <w:proofErr w:type="gramStart"/>
       <w:r>
         <w:t>Q30</w:t>
       </w:r>
+      <w:proofErr w:type="gramEnd"/>
       <w:r>
         <w:tab/>
         <w:t>Can you discuss the principles and techniques behind distributed resource management in operating systems, including the mechanisms for resource discovery, allocation, scheduling, and QoS provisioning in dynamic and heterogeneous distributed environments?</w:t>
@@ -343,200 +165,221 @@
     </w:p>
     <w:p>
       <w:r>
+        <w:t>Q33</w:t>
+      </w:r>
+      <w:r>
+        <w:tab/>
+        <w:t>Describe the purpose and functioning of the distributed file system replication mechanisms, including data replication, consistency protocols, and the trade-offs between data availability, fault tolerance, and network overhead in distributed environments.</w:t>
+      </w:r>
+    </w:p>
+    <w:p>
+      <w:proofErr w:type="gramStart"/>
+      <w:r>
+        <w:t>Q34</w:t>
+      </w:r>
+      <w:proofErr w:type="gramEnd"/>
+      <w:r>
+        <w:tab/>
+        <w:t>Can you discuss the principles and techniques behind distributed fault tolerance in operating systems, including fault detection, fault tolerance mechanisms, recovery protocols, and the challenges in providing reliable and available services in distributed systems?</w:t>
+      </w:r>
+    </w:p>
+    <w:p>
+      <w:r>
+        <w:t>Q35</w:t>
+      </w:r>
+      <w:r>
+        <w:tab/>
+        <w:t>Explain the concept of distributed mutual exclusion in operating systems, including the algorithms for distributed lock management, token-based protocols, and the challenges in achieving mutual exclusion and avoiding deadlocks in distributed environments.</w:t>
+      </w:r>
+    </w:p>
+    <w:p>
+      <w:r>
+        <w:t>Q36</w:t>
+      </w:r>
+      <w:r>
+        <w:tab/>
+        <w:t>How does an operating system handle virtual memory management in distributed systems, including techniques for address translation, memory consistency, and fault tolerance, and the challenges in achieving efficient and scalable memory access across distributed nodes?</w:t>
+      </w:r>
+    </w:p>
+    <w:p>
+      <w:r>
+        <w:t>Q37</w:t>
+      </w:r>
+      <w:r>
+        <w:tab/>
+        <w:t>Describe the purpose and functioning of the distributed file locking mechanisms, including lock management protocols, concurrency control algorithms, and the trade-offs between data consistency, availability, and performance in distributed file systems.</w:t>
+      </w:r>
+    </w:p>
+    <w:p>
+      <w:proofErr w:type="gramStart"/>
+      <w:r>
+        <w:t>Q38</w:t>
+      </w:r>
+      <w:proofErr w:type="gramEnd"/>
+      <w:r>
+        <w:tab/>
+        <w:t xml:space="preserve">Can you discuss the principles and techniques behind distributed shared memory coherence models, including the mechanisms for maintaining data consistency, memory coherence, and </w:t>
+      </w:r>
+      <w:proofErr w:type="spellStart"/>
+      <w:r>
+        <w:t>interprocess</w:t>
+      </w:r>
+      <w:proofErr w:type="spellEnd"/>
+      <w:r>
+        <w:t xml:space="preserve"> communication in distributed systems?</w:t>
+      </w:r>
+    </w:p>
+    <w:p>
+      <w:r>
+        <w:t>Q39</w:t>
+      </w:r>
+      <w:r>
+        <w:tab/>
+        <w:t xml:space="preserve">Explain the concept of distributed resource allocation and admission control in operating systems, including the mechanisms used to allocate resources among competing processes or users </w:t>
+      </w:r>
+      <w:r>
         <w:lastRenderedPageBreak/>
-        <w:t>Q33</w:t>
-      </w:r>
-      <w:r>
-        <w:tab/>
-        <w:t>Describe the purpose and functioning of the distributed file system replication mechanisms, including data replication, consistency protocols, and the trade-offs between data availability, fault tolerance, and network overhead in distributed environments.</w:t>
-      </w:r>
-    </w:p>
-    <w:p>
-      <w:r>
-        <w:t>Q34</w:t>
-      </w:r>
-      <w:r>
-        <w:tab/>
-        <w:t>Can you discuss the principles and techniques behind distributed fault tolerance in operating systems, including fault detection, fault tolerance mechanisms, recovery protocols, and the challenges in providing reliable and available services in distributed systems?</w:t>
-      </w:r>
-    </w:p>
-    <w:p>
-      <w:r>
-        <w:t>Q35</w:t>
-      </w:r>
-      <w:r>
-        <w:tab/>
-        <w:t>Explain the concept of distributed mutual exclusion in operating systems, including the algorithms for distributed lock management, token-based protocols, and the challenges in achieving mutual exclusion and avoiding deadlocks in distributed environments.</w:t>
-      </w:r>
-    </w:p>
-    <w:p>
-      <w:r>
-        <w:t>Q36</w:t>
-      </w:r>
-      <w:r>
-        <w:tab/>
-        <w:t>How does an operating system handle virtual memory management in distributed systems, including techniques for address translation, memory consistency, and fault tolerance, and the challenges in achieving efficient and scalable memory access across distributed nodes?</w:t>
-      </w:r>
-    </w:p>
-    <w:p>
-      <w:r>
-        <w:t>Q37</w:t>
-      </w:r>
-      <w:r>
-        <w:tab/>
-        <w:t>Describe the purpose and functioning of the distributed file locking mechanisms, including lock management protocols, concurrency control algorithms, and the trade-offs between data consistency, availability, and performance in distributed file systems.</w:t>
-      </w:r>
-    </w:p>
-    <w:p>
-      <w:r>
-        <w:t>Q38</w:t>
-      </w:r>
-      <w:r>
-        <w:tab/>
-        <w:t xml:space="preserve">Can you discuss the principles and techniques behind distributed shared memory coherence models, including the mechanisms for maintaining data consistency, memory coherence, and </w:t>
+        <w:t>in distributed systems, and the strategies for preventing resource contention, overload, and inefficiencies.</w:t>
+      </w:r>
+    </w:p>
+    <w:p>
+      <w:r>
+        <w:t>Q40</w:t>
+      </w:r>
+      <w:r>
+        <w:tab/>
+        <w:t>How does an operating system handle process communication and synchronization in heterogeneous distributed environments, including the mechanisms for message passing, shared memory, and synchronization primitives, and the challenges in achieving coordination, consistency, and performance across different platforms and architectures?</w:t>
+      </w:r>
+    </w:p>
+    <w:p>
+      <w:r>
+        <w:t>Q41</w:t>
+      </w:r>
+      <w:r>
+        <w:tab/>
+        <w:t>Describe the purpose and functioning of the distributed file system caching mechanisms, including client-side caching, server-side caching, caching consistency protocols, and their role in improving performance, reducing network traffic, and providing efficient data access in distributed environments.</w:t>
+      </w:r>
+    </w:p>
+    <w:p>
+      <w:proofErr w:type="gramStart"/>
+      <w:r>
+        <w:t>Q42</w:t>
+      </w:r>
+      <w:proofErr w:type="gramEnd"/>
+      <w:r>
+        <w:tab/>
+        <w:t xml:space="preserve">Can you discuss the principles and techniques behind process tracing and profiling in distributed operating systems, including the mechanisms for collecting and </w:t>
       </w:r>
       <w:proofErr w:type="spellStart"/>
       <w:r>
-        <w:t>interprocess</w:t>
+        <w:t>analyzing</w:t>
       </w:r>
       <w:proofErr w:type="spellEnd"/>
       <w:r>
-        <w:t xml:space="preserve"> communication in distributed systems?</w:t>
-      </w:r>
-    </w:p>
-    <w:p>
-      <w:r>
-        <w:t>Q39</w:t>
-      </w:r>
-      <w:r>
-        <w:tab/>
-        <w:t>Explain the concept of distributed resource allocation and admission control in operating systems, including the mechanisms used to allocate resources among competing processes or users in distributed systems, and the strategies for preventing resource contention, overload, and inefficiencies.</w:t>
-      </w:r>
-    </w:p>
-    <w:p>
-      <w:r>
-        <w:t>Q40</w:t>
-      </w:r>
-      <w:r>
-        <w:tab/>
-        <w:t>How does an operating system handle process communication and synchronization in heterogeneous distributed environments, including the mechanisms for message passing, shared memory, and synchronization primitives, and the challenges in achieving coordination, consistency, and performance across different platforms and architectures?</w:t>
-      </w:r>
-    </w:p>
-    <w:p>
-      <w:r>
-        <w:t>Q41</w:t>
-      </w:r>
-      <w:r>
-        <w:tab/>
-        <w:t>Describe the purpose and functioning of the distributed file system caching mechanisms, including client-side caching, server-side caching, caching consistency protocols, and their role in improving performance, reducing network traffic, and providing efficient data access in distributed environments.</w:t>
-      </w:r>
-    </w:p>
-    <w:p>
-      <w:r>
-        <w:t>Q42</w:t>
-      </w:r>
-      <w:r>
-        <w:tab/>
-        <w:t xml:space="preserve">Can you discuss the principles and techniques behind process tracing and profiling in distributed operating systems, including the mechanisms for collecting and </w:t>
+        <w:t xml:space="preserve"> process execution data, performance optimization, debugging, and monitoring in distributed environments?</w:t>
+      </w:r>
+    </w:p>
+    <w:p>
+      <w:r>
+        <w:t>Q43</w:t>
+      </w:r>
+      <w:r>
+        <w:tab/>
+        <w:t>Explain the concept of distributed name services and directory management in operating systems, including the mechanisms for distributed namespace resolution, replication, consistency, and the challenges in maintaining availability, scalability, and integrity in large-scale distributed systems.</w:t>
+      </w:r>
+    </w:p>
+    <w:p>
+      <w:r>
+        <w:t>Q44</w:t>
+      </w:r>
+      <w:r>
+        <w:tab/>
+        <w:t>How does an operating system handle thread scheduling and load balancing in distributed systems, including the mechanisms for load distribution, thread migration, and workload partitioning, and the challenges in achieving load balancing, fault tolerance, and efficient resource utilization across distributed nodes?</w:t>
+      </w:r>
+    </w:p>
+    <w:p>
+      <w:r>
+        <w:t>Q45</w:t>
+      </w:r>
+      <w:r>
+        <w:tab/>
+        <w:t>Describe the purpose and functioning of the distributed file system replication mechanisms, including data replication, consistency protocols, and the trade-offs between data availability, consistency, fault tolerance, and network overhead in distributed environments.</w:t>
+      </w:r>
+    </w:p>
+    <w:p>
+      <w:proofErr w:type="gramStart"/>
+      <w:r>
+        <w:t>Q46</w:t>
+      </w:r>
+      <w:proofErr w:type="gramEnd"/>
+      <w:r>
+        <w:tab/>
+        <w:t>Can you discuss the principles and techniques behind process fault tolerance in distributed operating systems, including process replication, checkpointing, recovery protocols, and the challenges in maintaining consistency, reliability, and availability in distributed systems?</w:t>
+      </w:r>
+    </w:p>
+    <w:p>
+      <w:r>
+        <w:t>Q47</w:t>
+      </w:r>
+      <w:r>
+        <w:tab/>
+        <w:t>Explain the concept of distributed deadlock detection and resolution in operating systems, including the algorithms used to detect and break deadlocks across multiple nodes, and the strategies for restoring system functionality and preventing future deadlocks in distributed environments.</w:t>
+      </w:r>
+    </w:p>
+    <w:p>
+      <w:r>
+        <w:t>Q48</w:t>
+      </w:r>
+      <w:r>
+        <w:tab/>
+        <w:t>How does an operating system handle memory management in distributed shared memory systems, including the techniques for address translation, coherence protocols, and memory consistency models, and the challenges in achieving efficient and consistent memory access across distributed nodes?</w:t>
+      </w:r>
+    </w:p>
+    <w:p>
+      <w:proofErr w:type="gramStart"/>
+      <w:r>
+        <w:t>Q49</w:t>
+      </w:r>
+      <w:proofErr w:type="gramEnd"/>
+      <w:r>
+        <w:tab/>
+        <w:t>Can you explain the concept of virtual memory and how it is implemented in operating systems?</w:t>
+      </w:r>
+    </w:p>
+    <w:p>
+      <w:r>
+        <w:t>Q50</w:t>
+      </w:r>
+      <w:r>
+        <w:tab/>
+        <w:t>What is the purpose of an operating system's process scheduler, and what factors are typically considered when making scheduling decisions?</w:t>
+      </w:r>
+    </w:p>
+    <w:p>
+      <w:r>
+        <w:t>Q51</w:t>
+      </w:r>
+      <w:r>
+        <w:tab/>
+        <w:t>How does an operating system manage and allocate resources such as CPU time, memory, and I/O devices to different processes?</w:t>
+      </w:r>
+    </w:p>
+    <w:p>
+      <w:r>
+        <w:lastRenderedPageBreak/>
+        <w:t>Q52</w:t>
+      </w:r>
+      <w:r>
+        <w:tab/>
+        <w:t xml:space="preserve">Describe the differences between </w:t>
       </w:r>
       <w:proofErr w:type="spellStart"/>
       <w:r>
-        <w:t>analyzing</w:t>
+        <w:t>preemptive</w:t>
       </w:r>
       <w:proofErr w:type="spellEnd"/>
       <w:r>
-        <w:t xml:space="preserve"> process execution data, performance optimization, debugging, and monitoring in distributed environments?</w:t>
-      </w:r>
-    </w:p>
-    <w:p>
-      <w:r>
-        <w:t>Q43</w:t>
-      </w:r>
-      <w:r>
-        <w:tab/>
-        <w:t>Explain the concept of distributed name services and directory management in operating systems, including the mechanisms for distributed namespace resolution, replication, consistency, and the challenges in maintaining availability, scalability, and integrity in large-scale distributed systems.</w:t>
-      </w:r>
-    </w:p>
-    <w:p>
-      <w:r>
-        <w:t>Q44</w:t>
-      </w:r>
-      <w:r>
-        <w:tab/>
-        <w:t>How does an operating system handle thread scheduling and load balancing in distributed systems, including the mechanisms for load distribution, thread migration, and workload partitioning, and the challenges in achieving load balancing, fault tolerance, and efficient resource utilization across distributed nodes?</w:t>
-      </w:r>
-    </w:p>
-    <w:p>
-      <w:r>
-        <w:lastRenderedPageBreak/>
-        <w:t>Q45</w:t>
-      </w:r>
-      <w:r>
-        <w:tab/>
-        <w:t>Describe the purpose and functioning of the distributed file system replication mechanisms, including data replication, consistency protocols, and the trade-offs between data availability, consistency, fault tolerance, and network overhead in distributed environments.</w:t>
-      </w:r>
-    </w:p>
-    <w:p>
-      <w:r>
-        <w:t>Q46</w:t>
-      </w:r>
-      <w:r>
-        <w:tab/>
-        <w:t>Can you discuss the principles and techniques behind process fault tolerance in distributed operating systems, including process replication, checkpointing, recovery protocols, and the challenges in maintaining consistency, reliability, and availability in distributed systems?</w:t>
-      </w:r>
-    </w:p>
-    <w:p>
-      <w:r>
-        <w:t>Q47</w:t>
-      </w:r>
-      <w:r>
-        <w:tab/>
-        <w:t>Explain the concept of distributed deadlock detection and resolution in operating systems, including the algorithms used to detect and break deadlocks across multiple nodes, and the strategies for restoring system functionality and preventing future deadlocks in distributed environments.</w:t>
-      </w:r>
-    </w:p>
-    <w:p>
-      <w:r>
-        <w:t>Q48</w:t>
-      </w:r>
-      <w:r>
-        <w:tab/>
-        <w:t>How does an operating system handle memory management in distributed shared memory systems, including the techniques for address translation, coherence protocols, and memory consistency models, and the challenges in achieving efficient and consistent memory access across distributed nodes?</w:t>
-      </w:r>
-    </w:p>
-    <w:p>
-      <w:r>
-        <w:t>Q49</w:t>
-      </w:r>
-      <w:r>
-        <w:tab/>
-        <w:t>Can you explain the concept of virtual memory and how it is implemented in operating systems?</w:t>
-      </w:r>
-    </w:p>
-    <w:p>
-      <w:r>
-        <w:t>Q50</w:t>
-      </w:r>
-      <w:r>
-        <w:tab/>
-        <w:t>What is the purpose of an operating system's process scheduler, and what factors are typically considered when making scheduling decisions?</w:t>
-      </w:r>
-    </w:p>
-    <w:p>
-      <w:r>
-        <w:t>Q51</w:t>
-      </w:r>
-      <w:r>
-        <w:tab/>
-        <w:t>How does an operating system manage and allocate resources such as CPU time, memory, and I/O devices to different processes?</w:t>
-      </w:r>
-    </w:p>
-    <w:p>
-      <w:r>
-        <w:t>Q52</w:t>
-      </w:r>
-      <w:r>
-        <w:tab/>
-        <w:t xml:space="preserve">Describe the differences between </w:t>
+        <w:t xml:space="preserve"> and non-</w:t>
       </w:r>
       <w:proofErr w:type="spellStart"/>
       <w:r>
@@ -544,14 +387,6 @@
       </w:r>
       <w:proofErr w:type="spellEnd"/>
       <w:r>
-        <w:t xml:space="preserve"> and non-</w:t>
-      </w:r>
-      <w:proofErr w:type="spellStart"/>
-      <w:r>
-        <w:t>preemptive</w:t>
-      </w:r>
-      <w:proofErr w:type="spellEnd"/>
-      <w:r>
         <w:t xml:space="preserve"> scheduling algorithms, and provide examples of each.</w:t>
       </w:r>
     </w:p>
@@ -565,9 +400,11 @@
       </w:r>
     </w:p>
     <w:p>
+      <w:proofErr w:type="gramStart"/>
       <w:r>
         <w:t>Q54</w:t>
       </w:r>
+      <w:proofErr w:type="gramEnd"/>
       <w:r>
         <w:tab/>
         <w:t>Can you explain the concept of file system fragmentation and its impact on system performance? How can it be mitigated?</w:t>
@@ -597,7 +434,15 @@
       </w:r>
       <w:r>
         <w:tab/>
-        <w:t>How does an operating system handle file input/output operations, and what strategies can be employed to optimize file access?</w:t>
+        <w:t xml:space="preserve">How does an </w:t>
+      </w:r>
+      <w:proofErr w:type="gramStart"/>
+      <w:r>
+        <w:t>operating system handle file input/output operations</w:t>
+      </w:r>
+      <w:proofErr w:type="gramEnd"/>
+      <w:r>
+        <w:t>, and what strategies can be employed to optimize file access?</w:t>
       </w:r>
     </w:p>
     <w:p>
@@ -628,9 +473,11 @@
       </w:r>
     </w:p>
     <w:p>
+      <w:proofErr w:type="gramStart"/>
       <w:r>
         <w:t>Q61</w:t>
       </w:r>
+      <w:proofErr w:type="gramEnd"/>
       <w:r>
         <w:tab/>
         <w:t>Can you explain the concept of process synchronization in operating systems and describe common synchronization mechanisms?</w:t>
@@ -638,7 +485,6 @@
     </w:p>
     <w:p>
       <w:r>
-        <w:lastRenderedPageBreak/>
         <w:t>Q62</w:t>
       </w:r>
       <w:r>
@@ -683,283 +529,14 @@
       </w:r>
     </w:p>
     <w:p>
+      <w:proofErr w:type="gramStart"/>
       <w:r>
         <w:t>Q67</w:t>
       </w:r>
+      <w:proofErr w:type="gramEnd"/>
       <w:r>
         <w:tab/>
         <w:t>Can you explain the concept of virtualization and discuss its benefits and drawbacks in the context of operating systems?</w:t>
-      </w:r>
-    </w:p>
-    <w:p>
-      <w:r>
-        <w:t>Q68</w:t>
-      </w:r>
-      <w:r>
-        <w:tab/>
-        <w:t>Describe the role and function of the page replacement algorithm in memory management and compare different algorithms.</w:t>
-      </w:r>
-    </w:p>
-    <w:p>
-      <w:r>
-        <w:t>Q69</w:t>
-      </w:r>
-      <w:r>
-        <w:tab/>
-        <w:t>How does an operating system handle input/output operations, and what techniques can be used to improve I/O performance?</w:t>
-      </w:r>
-    </w:p>
-    <w:p>
-      <w:r>
-        <w:t>Q70</w:t>
-      </w:r>
-      <w:r>
-        <w:tab/>
-        <w:t>Explain the concept of thread synchronization and discuss common synchronization primitives and techniques.</w:t>
-      </w:r>
-    </w:p>
-    <w:p>
-      <w:r>
-        <w:t>Q71</w:t>
-      </w:r>
-      <w:r>
-        <w:tab/>
-        <w:t>What is the role of the command interpreter (shell) in an operating system, and how does it facilitate user interaction?</w:t>
-      </w:r>
-    </w:p>
-    <w:p>
-      <w:r>
-        <w:t>Q72</w:t>
-      </w:r>
-      <w:r>
-        <w:tab/>
-        <w:t>Discuss the concept of process states in an operating system and describe the transitions between different states.</w:t>
-      </w:r>
-    </w:p>
-    <w:p>
-      <w:r>
-        <w:t>Q73</w:t>
-      </w:r>
-      <w:r>
-        <w:tab/>
-        <w:t>Can you explain the concept of context switching and its significance in multitasking operating systems?</w:t>
-      </w:r>
-    </w:p>
-    <w:p>
-      <w:r>
-        <w:t>Q74</w:t>
-      </w:r>
-      <w:r>
-        <w:tab/>
-        <w:t>Describe the concept of demand paging in memory management and discuss the advantages and challenges associated with it.</w:t>
-      </w:r>
-    </w:p>
-    <w:p>
-      <w:r>
-        <w:t>Q75</w:t>
-      </w:r>
-      <w:r>
-        <w:tab/>
-        <w:t>How does an operating system handle process creation and termination, and what resources are typically allocated to a new process?</w:t>
-      </w:r>
-    </w:p>
-    <w:p>
-      <w:r>
-        <w:t>Q76</w:t>
-      </w:r>
-      <w:r>
-        <w:tab/>
-        <w:t>Explain the concept of spooling in operating systems and how it facilitates efficient printing and device management.</w:t>
-      </w:r>
-    </w:p>
-    <w:p>
-      <w:r>
-        <w:t>Q77</w:t>
-      </w:r>
-      <w:r>
-        <w:tab/>
-        <w:t>Describe the role and purpose of the file control block (FCB) in file systems and its impact on file operations.</w:t>
-      </w:r>
-    </w:p>
-    <w:p>
-      <w:r>
-        <w:t>Q78</w:t>
-      </w:r>
-      <w:r>
-        <w:tab/>
-        <w:t>What is the role of the system clock in an operating system, and how is it utilized for various system operations?</w:t>
-      </w:r>
-    </w:p>
-    <w:p>
-      <w:r>
-        <w:t>Q79</w:t>
-      </w:r>
-      <w:r>
-        <w:tab/>
-        <w:t>Can you explain the concept of mutual exclusion and discuss different methods to achieve it in operating systems?</w:t>
-      </w:r>
-    </w:p>
-    <w:p>
-      <w:r>
-        <w:t>Q80</w:t>
-      </w:r>
-      <w:r>
-        <w:tab/>
-        <w:t>Describe the purpose and functionality of the memory management unit (MMU) in modern operating systems.</w:t>
-      </w:r>
-    </w:p>
-    <w:p>
-      <w:r>
-        <w:lastRenderedPageBreak/>
-        <w:t>Q81</w:t>
-      </w:r>
-      <w:r>
-        <w:tab/>
-        <w:t>How does an operating system handle process scheduling in a multiprocessor or multicore system?</w:t>
-      </w:r>
-    </w:p>
-    <w:p>
-      <w:r>
-        <w:t>Q82</w:t>
-      </w:r>
-      <w:r>
-        <w:tab/>
-        <w:t>Explain the concept of dynamic linking in operating systems and discuss its advantages and potential issues.</w:t>
-      </w:r>
-    </w:p>
-    <w:p>
-      <w:r>
-        <w:t>Q83</w:t>
-      </w:r>
-      <w:r>
-        <w:tab/>
-        <w:t>Discuss the concept of process priorities and their significance in process scheduling and resource allocation.</w:t>
-      </w:r>
-    </w:p>
-    <w:p>
-      <w:r>
-        <w:t>Q84</w:t>
-      </w:r>
-      <w:r>
-        <w:tab/>
-        <w:t>Can you explain the concept of virtual file systems (VFS) and how they enable uniform access to different file systems?</w:t>
-      </w:r>
-    </w:p>
-    <w:p>
-      <w:r>
-        <w:t>Q85</w:t>
-      </w:r>
-      <w:r>
-        <w:tab/>
-        <w:t>Describe the purpose and function of the process control block (PCB) in an operating system.</w:t>
-      </w:r>
-    </w:p>
-    <w:p>
-      <w:r>
-        <w:t>Q86</w:t>
-      </w:r>
-      <w:r>
-        <w:tab/>
-        <w:t>How does an operating system handle disk scheduling, and what algorithms are commonly used to optimize disk access?</w:t>
-      </w:r>
-    </w:p>
-    <w:p>
-      <w:r>
-        <w:t>Q87</w:t>
-      </w:r>
-      <w:r>
-        <w:tab/>
-        <w:t>Discuss the concept of page table entries (PTEs) in memory management and their role in virtual-to-physical address translation.</w:t>
-      </w:r>
-    </w:p>
-    <w:p>
-      <w:r>
-        <w:t>Q88</w:t>
-      </w:r>
-      <w:r>
-        <w:tab/>
-        <w:t>Can you explain the concept of device spooling and its impact on efficient I/O operations in an operating system?</w:t>
-      </w:r>
-    </w:p>
-    <w:p>
-      <w:r>
-        <w:t>Q89</w:t>
-      </w:r>
-      <w:r>
-        <w:tab/>
-        <w:t>Describe the role and purpose of the root directory in a file system and its relationship with file organization.</w:t>
-      </w:r>
-    </w:p>
-    <w:p>
-      <w:r>
-        <w:t>Q90</w:t>
-      </w:r>
-      <w:r>
-        <w:tab/>
-        <w:t>What is the role of the interrupt handler in an operating system, and how does it respond to different types of interrupts?</w:t>
-      </w:r>
-    </w:p>
-    <w:p>
-      <w:r>
-        <w:t>Q91</w:t>
-      </w:r>
-      <w:r>
-        <w:tab/>
-        <w:t>Discuss the concept of file permissions in operating systems and the different levels of access control.</w:t>
-      </w:r>
-    </w:p>
-    <w:p>
-      <w:r>
-        <w:t>Q92</w:t>
-      </w:r>
-      <w:r>
-        <w:tab/>
-        <w:t>Can you explain the concept of thread scheduling and how it differs from process scheduling in operating systems?</w:t>
-      </w:r>
-    </w:p>
-    <w:p>
-      <w:r>
-        <w:t>Q93</w:t>
-      </w:r>
-      <w:r>
-        <w:tab/>
-        <w:t>Describe the purpose and function of the file allocation table (FAT) in file systems such as FAT32.</w:t>
-      </w:r>
-    </w:p>
-    <w:p>
-      <w:r>
-        <w:t>Q94</w:t>
-      </w:r>
-      <w:r>
-        <w:tab/>
-        <w:t>How does an operating system handle page faults, and what actions are typically taken when a page fault occurs?</w:t>
-      </w:r>
-    </w:p>
-    <w:p>
-      <w:r>
-        <w:t>Q95</w:t>
-      </w:r>
-      <w:r>
-        <w:tab/>
-        <w:t>Explain the concept of virtual device drivers in operating systems and how they enable communication with virtualized hardware.</w:t>
-      </w:r>
-    </w:p>
-    <w:p>
-      <w:r>
-        <w:t>Q96</w:t>
-      </w:r>
-      <w:r>
-        <w:tab/>
-        <w:t>Discuss the concept of job scheduling in batch processing operating systems and the criteria used to prioritize jobs.</w:t>
-      </w:r>
-    </w:p>
-    <w:p>
-      <w:r>
-        <w:t>Q97</w:t>
-      </w:r>
-      <w:r>
-        <w:tab/>
-        <w:t>Can you explain the concept of race conditions in operating systems and discuss strategies to prevent or resolve them?</w:t>
       </w:r>
     </w:p>
     <w:sectPr>

</xml_diff>